<commit_message>
Correção dos use cases de acordo com o código (últimas alterações a ser feitas hoje)
</commit_message>
<xml_diff>
--- a/docs/USE CASES.docx
+++ b/docs/USE CASES.docx
@@ -2972,22 +2972,36 @@
                 <w:sz w:val="20"/>
                 <w:szCs w:val="20"/>
               </w:rPr>
-              <w:t>1) O gerente abre o sistema e seleciona a opção à qual corresponde o seu login</w:t>
-            </w:r>
-          </w:p>
-          <w:p>
-            <w:pPr>
-              <w:rPr>
-                <w:sz w:val="20"/>
-                <w:szCs w:val="20"/>
-              </w:rPr>
-            </w:pPr>
-            <w:r>
-              <w:rPr>
-                <w:sz w:val="20"/>
-                <w:szCs w:val="20"/>
-              </w:rPr>
-              <w:t>2) O sistema exibe o login e solicita as credenciais de autenticação, o nº do seu cartão de funcionário.</w:t>
+              <w:t xml:space="preserve">1) O gerente abre o sistema e seleciona a opção </w:t>
+            </w:r>
+            <w:r>
+              <w:rPr>
+                <w:sz w:val="20"/>
+                <w:szCs w:val="20"/>
+              </w:rPr>
+              <w:t>de</w:t>
+            </w:r>
+            <w:r>
+              <w:rPr>
+                <w:sz w:val="20"/>
+                <w:szCs w:val="20"/>
+              </w:rPr>
+              <w:t xml:space="preserve"> login</w:t>
+            </w:r>
+          </w:p>
+          <w:p>
+            <w:pPr>
+              <w:rPr>
+                <w:sz w:val="20"/>
+                <w:szCs w:val="20"/>
+              </w:rPr>
+            </w:pPr>
+            <w:r>
+              <w:rPr>
+                <w:sz w:val="20"/>
+                <w:szCs w:val="20"/>
+              </w:rPr>
+              <w:t>2) O sistema solicita as credenciais de autenticação, o nº do seu cartão de funcionário.</w:t>
             </w:r>
           </w:p>
           <w:p>
@@ -3596,37 +3610,100 @@
                 <w:sz w:val="20"/>
                 <w:szCs w:val="20"/>
               </w:rPr>
-              <w:t>2) O gerente acede ao sistema para criar o agendamento do cliente, efetuando o login.</w:t>
-            </w:r>
-          </w:p>
-          <w:p>
-            <w:pPr>
-              <w:rPr>
-                <w:sz w:val="20"/>
-                <w:szCs w:val="20"/>
-              </w:rPr>
-            </w:pPr>
-            <w:r>
-              <w:rPr>
-                <w:sz w:val="20"/>
-                <w:szCs w:val="20"/>
-              </w:rPr>
-              <w:t>3) O gerente verifica se o cliente e o seu veículo estão registados.</w:t>
-            </w:r>
-          </w:p>
-          <w:p>
-            <w:pPr>
-              <w:rPr>
-                <w:sz w:val="20"/>
-                <w:szCs w:val="20"/>
-              </w:rPr>
-            </w:pPr>
-            <w:r>
-              <w:rPr>
-                <w:sz w:val="20"/>
-                <w:szCs w:val="20"/>
-              </w:rPr>
-              <w:t>4) O sistema comprova que o registo do cliente e do seu veículo está no sistema.</w:t>
+              <w:t xml:space="preserve">2) O gerente acede ao sistema para criar o agendamento do </w:t>
+            </w:r>
+            <w:r>
+              <w:rPr>
+                <w:sz w:val="20"/>
+                <w:szCs w:val="20"/>
+              </w:rPr>
+              <w:t>check-up</w:t>
+            </w:r>
+            <w:r>
+              <w:rPr>
+                <w:sz w:val="20"/>
+                <w:szCs w:val="20"/>
+              </w:rPr>
+              <w:t>, efetuando o login.</w:t>
+            </w:r>
+          </w:p>
+          <w:p>
+            <w:pPr>
+              <w:rPr>
+                <w:sz w:val="20"/>
+                <w:szCs w:val="20"/>
+              </w:rPr>
+            </w:pPr>
+            <w:r>
+              <w:rPr>
+                <w:sz w:val="20"/>
+                <w:szCs w:val="20"/>
+              </w:rPr>
+              <w:t>3) O gerente verifica se o cliente e o seu veículo estão registados</w:t>
+            </w:r>
+            <w:r>
+              <w:rPr>
+                <w:sz w:val="20"/>
+                <w:szCs w:val="20"/>
+              </w:rPr>
+              <w:t xml:space="preserve"> na ficha do veículo.</w:t>
+            </w:r>
+          </w:p>
+          <w:p>
+            <w:pPr>
+              <w:rPr>
+                <w:sz w:val="20"/>
+                <w:szCs w:val="20"/>
+              </w:rPr>
+            </w:pPr>
+            <w:r>
+              <w:rPr>
+                <w:sz w:val="20"/>
+                <w:szCs w:val="20"/>
+              </w:rPr>
+              <w:t>4) O sistema comprova que o</w:t>
+            </w:r>
+            <w:r>
+              <w:rPr>
+                <w:sz w:val="20"/>
+                <w:szCs w:val="20"/>
+              </w:rPr>
+              <w:t>s</w:t>
+            </w:r>
+            <w:r>
+              <w:rPr>
+                <w:sz w:val="20"/>
+                <w:szCs w:val="20"/>
+              </w:rPr>
+              <w:t xml:space="preserve"> registo</w:t>
+            </w:r>
+            <w:r>
+              <w:rPr>
+                <w:sz w:val="20"/>
+                <w:szCs w:val="20"/>
+              </w:rPr>
+              <w:t>s</w:t>
+            </w:r>
+            <w:r>
+              <w:rPr>
+                <w:sz w:val="20"/>
+                <w:szCs w:val="20"/>
+              </w:rPr>
+              <w:t xml:space="preserve"> do cliente e do seu veículo est</w:t>
+            </w:r>
+            <w:r>
+              <w:rPr>
+                <w:sz w:val="20"/>
+                <w:szCs w:val="20"/>
+              </w:rPr>
+              <w:t>ão</w:t>
+            </w:r>
+            <w:r>
+              <w:rPr>
+                <w:sz w:val="20"/>
+                <w:szCs w:val="20"/>
+              </w:rPr>
+              <w:t xml:space="preserve"> no sistema.</w:t>
             </w:r>
           </w:p>
           <w:p>
@@ -3656,97 +3733,116 @@
                 <w:sz w:val="20"/>
                 <w:szCs w:val="20"/>
               </w:rPr>
-              <w:t>6) O gerente atualiza a ficha de veículo com um novo check-up por fazer onde vão estar todas as informações sobre este.</w:t>
-            </w:r>
-          </w:p>
-          <w:p>
-            <w:pPr>
-              <w:rPr>
-                <w:sz w:val="20"/>
-                <w:szCs w:val="20"/>
-              </w:rPr>
-            </w:pPr>
-            <w:r>
-              <w:rPr>
-                <w:sz w:val="20"/>
-                <w:szCs w:val="20"/>
-              </w:rPr>
-              <w:t>7) O sistema apresenta um sistema de registo de agendamento de check-up para se agendar o check-up.</w:t>
-            </w:r>
-          </w:p>
-          <w:p>
-            <w:pPr>
-              <w:rPr>
-                <w:sz w:val="20"/>
-                <w:szCs w:val="20"/>
-              </w:rPr>
-            </w:pPr>
-            <w:r>
-              <w:rPr>
-                <w:sz w:val="20"/>
-                <w:szCs w:val="20"/>
-              </w:rPr>
-              <w:t>8) O gerente começa por selecionar uma data e hora válida, tanto para o cliente, como para a estação.</w:t>
-            </w:r>
-          </w:p>
-          <w:p>
-            <w:pPr>
-              <w:rPr>
-                <w:sz w:val="20"/>
-                <w:szCs w:val="20"/>
-              </w:rPr>
-            </w:pPr>
-            <w:r>
-              <w:rPr>
-                <w:sz w:val="20"/>
-                <w:szCs w:val="20"/>
-              </w:rPr>
-              <w:t>9) O sistema aceita a data e hora inserida no sistema.</w:t>
-            </w:r>
-          </w:p>
-          <w:p>
-            <w:pPr>
-              <w:rPr>
-                <w:sz w:val="20"/>
-                <w:szCs w:val="20"/>
-              </w:rPr>
-            </w:pPr>
-            <w:r>
-              <w:rPr>
-                <w:sz w:val="20"/>
-                <w:szCs w:val="20"/>
-              </w:rPr>
-              <w:t>10) O gerente começa agora a inserir os dados necessários do cliente e do veículo para se completar a marcação.</w:t>
-            </w:r>
-          </w:p>
-          <w:p>
-            <w:pPr>
-              <w:rPr>
-                <w:sz w:val="20"/>
-                <w:szCs w:val="20"/>
-              </w:rPr>
-            </w:pPr>
-            <w:r>
-              <w:rPr>
-                <w:sz w:val="20"/>
-                <w:szCs w:val="20"/>
-              </w:rPr>
-              <w:t>11) O sistema aceita a inserção de dados efetuadas pelo gerente e gera uma confirmação dos detalhes inseridos, com os detalhes do agendamento.</w:t>
-            </w:r>
-          </w:p>
-          <w:p>
-            <w:pPr>
-              <w:rPr>
-                <w:sz w:val="20"/>
-                <w:szCs w:val="20"/>
-              </w:rPr>
-            </w:pPr>
-            <w:r>
-              <w:rPr>
-                <w:sz w:val="20"/>
-                <w:szCs w:val="20"/>
-              </w:rPr>
-              <w:t>12) O gerente confirma com o cliente os dados do agendamento, estando assim o check-up agendado.</w:t>
+              <w:t>6</w:t>
+            </w:r>
+            <w:r>
+              <w:rPr>
+                <w:sz w:val="20"/>
+                <w:szCs w:val="20"/>
+              </w:rPr>
+              <w:t>) O sistema apresenta um sistema de registo de agendamento de check-up para se agendar o check-up.</w:t>
+            </w:r>
+          </w:p>
+          <w:p>
+            <w:pPr>
+              <w:rPr>
+                <w:sz w:val="20"/>
+                <w:szCs w:val="20"/>
+              </w:rPr>
+            </w:pPr>
+            <w:r>
+              <w:rPr>
+                <w:sz w:val="20"/>
+                <w:szCs w:val="20"/>
+              </w:rPr>
+              <w:t>7</w:t>
+            </w:r>
+            <w:r>
+              <w:rPr>
+                <w:sz w:val="20"/>
+                <w:szCs w:val="20"/>
+              </w:rPr>
+              <w:t>) O gerente começa agora a inserir os dados necessários para se completar a marcação.</w:t>
+            </w:r>
+          </w:p>
+          <w:p>
+            <w:pPr>
+              <w:rPr>
+                <w:sz w:val="20"/>
+                <w:szCs w:val="20"/>
+              </w:rPr>
+            </w:pPr>
+            <w:r>
+              <w:rPr>
+                <w:sz w:val="20"/>
+                <w:szCs w:val="20"/>
+              </w:rPr>
+              <w:t>8</w:t>
+            </w:r>
+            <w:r>
+              <w:rPr>
+                <w:sz w:val="20"/>
+                <w:szCs w:val="20"/>
+              </w:rPr>
+              <w:t>) O sistema aceita a inserção de dados efetuadas pelo gerente e gera uma confirmação dos detalhes inseridos, com os detalhes do agendamento.</w:t>
+            </w:r>
+          </w:p>
+          <w:p>
+            <w:pPr>
+              <w:rPr>
+                <w:sz w:val="20"/>
+                <w:szCs w:val="20"/>
+              </w:rPr>
+            </w:pPr>
+            <w:r>
+              <w:rPr>
+                <w:sz w:val="20"/>
+                <w:szCs w:val="20"/>
+              </w:rPr>
+              <w:t>9</w:t>
+            </w:r>
+            <w:r>
+              <w:rPr>
+                <w:sz w:val="20"/>
+                <w:szCs w:val="20"/>
+              </w:rPr>
+              <w:t xml:space="preserve">) O </w:t>
+            </w:r>
+            <w:r>
+              <w:rPr>
+                <w:sz w:val="20"/>
+                <w:szCs w:val="20"/>
+              </w:rPr>
+              <w:t>sistema</w:t>
+            </w:r>
+            <w:r>
+              <w:rPr>
+                <w:sz w:val="20"/>
+                <w:szCs w:val="20"/>
+              </w:rPr>
+              <w:t xml:space="preserve"> atualiza a ficha de veículo com um novo check-up por fazer onde vão estar todas as informações sobre este.</w:t>
+            </w:r>
+          </w:p>
+          <w:p>
+            <w:pPr>
+              <w:rPr>
+                <w:sz w:val="20"/>
+                <w:szCs w:val="20"/>
+              </w:rPr>
+            </w:pPr>
+            <w:r>
+              <w:rPr>
+                <w:sz w:val="20"/>
+                <w:szCs w:val="20"/>
+              </w:rPr>
+              <w:t>10</w:t>
+            </w:r>
+            <w:r>
+              <w:rPr>
+                <w:sz w:val="20"/>
+                <w:szCs w:val="20"/>
+              </w:rPr>
+              <w:t>) O gerente confirma com o cliente os dados do agendamento, estando assim o check-up agendado.</w:t>
             </w:r>
           </w:p>
         </w:tc>
@@ -3827,7 +3923,7 @@
               <w:pStyle w:val="PargrafodaLista"/>
               <w:numPr>
                 <w:ilvl w:val="1"/>
-                <w:numId w:val="1"/>
+                <w:numId w:val="3"/>
               </w:numPr>
               <w:rPr>
                 <w:sz w:val="20"/>
@@ -3844,11 +3940,23 @@
           </w:p>
           <w:p>
             <w:pPr>
-              <w:rPr>
-                <w:sz w:val="20"/>
-                <w:szCs w:val="20"/>
-              </w:rPr>
-            </w:pPr>
+              <w:pStyle w:val="PargrafodaLista"/>
+              <w:numPr>
+                <w:ilvl w:val="1"/>
+                <w:numId w:val="3"/>
+              </w:numPr>
+              <w:rPr>
+                <w:sz w:val="20"/>
+                <w:szCs w:val="20"/>
+              </w:rPr>
+            </w:pPr>
+            <w:r>
+              <w:rPr>
+                <w:sz w:val="20"/>
+                <w:szCs w:val="20"/>
+              </w:rPr>
+              <w:t>O gerente não conseguiu marcar o check-up.</w:t>
+            </w:r>
           </w:p>
         </w:tc>
       </w:tr>
@@ -3896,7 +4004,25 @@
                 <w:sz w:val="20"/>
                 <w:szCs w:val="20"/>
               </w:rPr>
-              <w:t>[O veículo não necessita de um check-up] (passo 5)</w:t>
+              <w:t xml:space="preserve">[O cliente ou o veículo não estão registados no sistema] (passo </w:t>
+            </w:r>
+            <w:r>
+              <w:rPr>
+                <w:b/>
+                <w:bCs/>
+                <w:sz w:val="20"/>
+                <w:szCs w:val="20"/>
+              </w:rPr>
+              <w:t>4</w:t>
+            </w:r>
+            <w:r>
+              <w:rPr>
+                <w:b/>
+                <w:bCs/>
+                <w:sz w:val="20"/>
+                <w:szCs w:val="20"/>
+              </w:rPr>
+              <w:t>)</w:t>
             </w:r>
           </w:p>
         </w:tc>
@@ -3917,42 +4043,42 @@
                 <w:sz w:val="20"/>
                 <w:szCs w:val="20"/>
               </w:rPr>
-              <w:t xml:space="preserve">5.1) </w:t>
-            </w:r>
-            <w:r>
-              <w:rPr>
-                <w:sz w:val="20"/>
-                <w:szCs w:val="20"/>
-              </w:rPr>
-              <w:t>O gerente verifica que o veículo ainda não necessita de um novo check-up e sendo assim não vai agendar um novo</w:t>
-            </w:r>
-          </w:p>
-          <w:p>
-            <w:pPr>
-              <w:rPr>
-                <w:sz w:val="20"/>
-                <w:szCs w:val="20"/>
-              </w:rPr>
-            </w:pPr>
-            <w:r>
-              <w:rPr>
-                <w:sz w:val="20"/>
-                <w:szCs w:val="20"/>
-              </w:rPr>
-              <w:t>5.2) O gerente não agendou um check-up e o cliente vai embora.</w:t>
-            </w:r>
+              <w:t>4.1) O sistema verifica que o cliente ou veículo ou até mesmo ambos, não estão registados no sistema.</w:t>
+            </w:r>
+          </w:p>
+          <w:p>
+            <w:pPr>
+              <w:rPr>
+                <w:sz w:val="20"/>
+                <w:szCs w:val="20"/>
+              </w:rPr>
+            </w:pPr>
+            <w:r>
+              <w:rPr>
+                <w:sz w:val="20"/>
+                <w:szCs w:val="20"/>
+              </w:rPr>
+              <w:t xml:space="preserve">4.2) </w:t>
+            </w:r>
+            <w:r>
+              <w:rPr>
+                <w:sz w:val="20"/>
+                <w:szCs w:val="20"/>
+              </w:rPr>
+              <w:t>O sistema cancela a marcação de check-up.</w:t>
+            </w:r>
+          </w:p>
+          <w:p>
+            <w:pPr>
+              <w:rPr>
+                <w:sz w:val="20"/>
+                <w:szCs w:val="20"/>
+              </w:rPr>
+            </w:pPr>
           </w:p>
         </w:tc>
       </w:tr>
     </w:tbl>
-    <w:p>
-      <w:pPr>
-        <w:rPr>
-          <w:b/>
-          <w:bCs/>
-        </w:rPr>
-      </w:pPr>
-    </w:p>
     <w:p>
       <w:pPr>
         <w:rPr>
@@ -4404,22 +4530,57 @@
                 <w:sz w:val="20"/>
                 <w:szCs w:val="20"/>
               </w:rPr>
-              <w:t>3) O gerente verifica se o cliente e o seu veículo estão registados.</w:t>
-            </w:r>
-          </w:p>
-          <w:p>
-            <w:pPr>
-              <w:rPr>
-                <w:sz w:val="20"/>
-                <w:szCs w:val="20"/>
-              </w:rPr>
-            </w:pPr>
-            <w:r>
-              <w:rPr>
-                <w:sz w:val="20"/>
-                <w:szCs w:val="20"/>
-              </w:rPr>
-              <w:t>4) O sistema comprova que o registo do cliente e do seu veículo está no sistema.</w:t>
+              <w:t>3) O gerente verifica se o cliente e o seu veículo estão registados</w:t>
+            </w:r>
+            <w:r>
+              <w:rPr>
+                <w:sz w:val="20"/>
+                <w:szCs w:val="20"/>
+              </w:rPr>
+              <w:t xml:space="preserve"> na ficha do veículo.</w:t>
+            </w:r>
+          </w:p>
+          <w:p>
+            <w:pPr>
+              <w:rPr>
+                <w:sz w:val="20"/>
+                <w:szCs w:val="20"/>
+              </w:rPr>
+            </w:pPr>
+            <w:r>
+              <w:rPr>
+                <w:sz w:val="20"/>
+                <w:szCs w:val="20"/>
+              </w:rPr>
+              <w:t>4) O sistema comprova que o</w:t>
+            </w:r>
+            <w:r>
+              <w:rPr>
+                <w:sz w:val="20"/>
+                <w:szCs w:val="20"/>
+              </w:rPr>
+              <w:t>s</w:t>
+            </w:r>
+            <w:r>
+              <w:rPr>
+                <w:sz w:val="20"/>
+                <w:szCs w:val="20"/>
+              </w:rPr>
+              <w:t xml:space="preserve"> registo do cliente e do seu veículo est</w:t>
+            </w:r>
+            <w:r>
+              <w:rPr>
+                <w:sz w:val="20"/>
+                <w:szCs w:val="20"/>
+              </w:rPr>
+              <w:t>ão</w:t>
+            </w:r>
+            <w:r>
+              <w:rPr>
+                <w:sz w:val="20"/>
+                <w:szCs w:val="20"/>
+              </w:rPr>
+              <w:t xml:space="preserve"> no sistema.</w:t>
             </w:r>
           </w:p>
           <w:p>
@@ -4449,97 +4610,144 @@
                 <w:sz w:val="20"/>
                 <w:szCs w:val="20"/>
               </w:rPr>
-              <w:t>6)  O gerente atualiza a ficha de veículo com o novo serviço por fazer onde vão estar todas as informações sobre este.</w:t>
-            </w:r>
-          </w:p>
-          <w:p>
-            <w:pPr>
-              <w:rPr>
-                <w:sz w:val="20"/>
-                <w:szCs w:val="20"/>
-              </w:rPr>
-            </w:pPr>
-            <w:r>
-              <w:rPr>
-                <w:sz w:val="20"/>
-                <w:szCs w:val="20"/>
-              </w:rPr>
-              <w:t>7) O sistema apresenta um sistema de registo de agendamento de serviços para se agendar o serviço.</w:t>
-            </w:r>
-          </w:p>
-          <w:p>
-            <w:pPr>
-              <w:rPr>
-                <w:sz w:val="20"/>
-                <w:szCs w:val="20"/>
-              </w:rPr>
-            </w:pPr>
-            <w:r>
-              <w:rPr>
-                <w:sz w:val="20"/>
-                <w:szCs w:val="20"/>
-              </w:rPr>
-              <w:t>8) O gerente começa por selecionar uma data e hora válida, tanto para o cliente, como para a estação.</w:t>
-            </w:r>
-          </w:p>
-          <w:p>
-            <w:pPr>
-              <w:rPr>
-                <w:sz w:val="20"/>
-                <w:szCs w:val="20"/>
-              </w:rPr>
-            </w:pPr>
-            <w:r>
-              <w:rPr>
-                <w:sz w:val="20"/>
-                <w:szCs w:val="20"/>
-              </w:rPr>
-              <w:t>9) O sistema aceita a data e hora inserida no sistema.</w:t>
-            </w:r>
-          </w:p>
-          <w:p>
-            <w:pPr>
-              <w:rPr>
-                <w:sz w:val="20"/>
-                <w:szCs w:val="20"/>
-              </w:rPr>
-            </w:pPr>
-            <w:r>
-              <w:rPr>
-                <w:sz w:val="20"/>
-                <w:szCs w:val="20"/>
-              </w:rPr>
-              <w:t>10) O gerente começa agora a inserir os dados necessários do cliente e do veículo para se completar a marcação.</w:t>
-            </w:r>
-          </w:p>
-          <w:p>
-            <w:pPr>
-              <w:rPr>
-                <w:sz w:val="20"/>
-                <w:szCs w:val="20"/>
-              </w:rPr>
-            </w:pPr>
-            <w:r>
-              <w:rPr>
-                <w:sz w:val="20"/>
-                <w:szCs w:val="20"/>
-              </w:rPr>
-              <w:t>11) O sistema aceita a inserção de dados efetuadas pelo gerente e gera uma confirmação dos detalhes inseridos, com os detalhes do agendamento.</w:t>
-            </w:r>
-          </w:p>
-          <w:p>
-            <w:pPr>
-              <w:rPr>
-                <w:sz w:val="20"/>
-                <w:szCs w:val="20"/>
-              </w:rPr>
-            </w:pPr>
-            <w:r>
-              <w:rPr>
-                <w:sz w:val="20"/>
-                <w:szCs w:val="20"/>
-              </w:rPr>
-              <w:t>12)  O gerente confirma com o cliente os dados do agendamento, estando assim o serviço agendado.</w:t>
+              <w:t>6</w:t>
+            </w:r>
+            <w:r>
+              <w:rPr>
+                <w:sz w:val="20"/>
+                <w:szCs w:val="20"/>
+              </w:rPr>
+              <w:t>) O sistema apresenta um sistema de registo de agendamento de serviços para se agendar o serviço.</w:t>
+            </w:r>
+          </w:p>
+          <w:p>
+            <w:pPr>
+              <w:rPr>
+                <w:sz w:val="20"/>
+                <w:szCs w:val="20"/>
+              </w:rPr>
+            </w:pPr>
+            <w:r>
+              <w:rPr>
+                <w:sz w:val="20"/>
+                <w:szCs w:val="20"/>
+              </w:rPr>
+              <w:t>7</w:t>
+            </w:r>
+            <w:r>
+              <w:rPr>
+                <w:sz w:val="20"/>
+                <w:szCs w:val="20"/>
+              </w:rPr>
+              <w:t xml:space="preserve">) </w:t>
+            </w:r>
+            <w:r>
+              <w:rPr>
+                <w:sz w:val="20"/>
+                <w:szCs w:val="20"/>
+              </w:rPr>
+              <w:t xml:space="preserve"> </w:t>
+            </w:r>
+            <w:r>
+              <w:rPr>
+                <w:sz w:val="20"/>
+                <w:szCs w:val="20"/>
+              </w:rPr>
+              <w:t>O gerente começa agora a inserir os dados necessários para se completar a marcação</w:t>
+            </w:r>
+            <w:r>
+              <w:rPr>
+                <w:sz w:val="20"/>
+                <w:szCs w:val="20"/>
+              </w:rPr>
+              <w:t>.</w:t>
+            </w:r>
+          </w:p>
+          <w:p>
+            <w:pPr>
+              <w:rPr>
+                <w:sz w:val="20"/>
+                <w:szCs w:val="20"/>
+              </w:rPr>
+            </w:pPr>
+            <w:r>
+              <w:rPr>
+                <w:sz w:val="20"/>
+                <w:szCs w:val="20"/>
+              </w:rPr>
+              <w:t>8</w:t>
+            </w:r>
+            <w:r>
+              <w:rPr>
+                <w:sz w:val="20"/>
+                <w:szCs w:val="20"/>
+              </w:rPr>
+              <w:t>) O sistema aceita a inserção de dados efetuadas pelo gerente e gera uma confirmação dos detalhes inseridos, com os detalhes do agendamento.</w:t>
+            </w:r>
+          </w:p>
+          <w:p>
+            <w:pPr>
+              <w:rPr>
+                <w:sz w:val="20"/>
+                <w:szCs w:val="20"/>
+              </w:rPr>
+            </w:pPr>
+            <w:r>
+              <w:rPr>
+                <w:sz w:val="20"/>
+                <w:szCs w:val="20"/>
+              </w:rPr>
+              <w:t>9</w:t>
+            </w:r>
+            <w:r>
+              <w:rPr>
+                <w:sz w:val="20"/>
+                <w:szCs w:val="20"/>
+              </w:rPr>
+              <w:t xml:space="preserve">)  O </w:t>
+            </w:r>
+            <w:r>
+              <w:rPr>
+                <w:sz w:val="20"/>
+                <w:szCs w:val="20"/>
+              </w:rPr>
+              <w:t>sistema</w:t>
+            </w:r>
+            <w:r>
+              <w:rPr>
+                <w:sz w:val="20"/>
+                <w:szCs w:val="20"/>
+              </w:rPr>
+              <w:t xml:space="preserve"> atualiza a ficha de veículo com o novo serviço por fazer onde vão estar todas as informações sobre este.</w:t>
+            </w:r>
+          </w:p>
+          <w:p>
+            <w:pPr>
+              <w:rPr>
+                <w:sz w:val="20"/>
+                <w:szCs w:val="20"/>
+              </w:rPr>
+            </w:pPr>
+            <w:r>
+              <w:rPr>
+                <w:sz w:val="20"/>
+                <w:szCs w:val="20"/>
+              </w:rPr>
+              <w:t>1</w:t>
+            </w:r>
+            <w:r>
+              <w:rPr>
+                <w:sz w:val="20"/>
+                <w:szCs w:val="20"/>
+              </w:rPr>
+              <w:t>0</w:t>
+            </w:r>
+            <w:r>
+              <w:rPr>
+                <w:sz w:val="20"/>
+                <w:szCs w:val="20"/>
+              </w:rPr>
+              <w:t>)  O gerente confirma com o cliente os dados do agendamento, estando assim o serviço agendado.</w:t>
             </w:r>
           </w:p>
         </w:tc>
@@ -4551,44 +4759,62 @@
         <w:tc>
           <w:tcPr>
             <w:tcW w:w="1980" w:type="dxa"/>
-            <w:shd w:val="clear" w:color="auto" w:fill="FFC000"/>
-          </w:tcPr>
-          <w:p>
-            <w:pPr>
-              <w:rPr>
-                <w:b/>
-                <w:bCs/>
-                <w:sz w:val="20"/>
-                <w:szCs w:val="20"/>
-              </w:rPr>
-            </w:pPr>
-            <w:r>
-              <w:rPr>
-                <w:b/>
-                <w:bCs/>
-                <w:sz w:val="20"/>
-                <w:szCs w:val="20"/>
-              </w:rPr>
-              <w:t>Fluxo Alternativo (1)</w:t>
-            </w:r>
-          </w:p>
-          <w:p>
-            <w:pPr>
-              <w:rPr>
-                <w:b/>
-                <w:bCs/>
-                <w:sz w:val="20"/>
-                <w:szCs w:val="20"/>
-              </w:rPr>
-            </w:pPr>
-            <w:r>
-              <w:rPr>
-                <w:b/>
-                <w:bCs/>
-                <w:sz w:val="20"/>
-                <w:szCs w:val="20"/>
-              </w:rPr>
-              <w:t>[O cliente ou o veículo não estão registados no sistema] (passo 3)</w:t>
+            <w:shd w:val="clear" w:color="auto" w:fill="C00000"/>
+          </w:tcPr>
+          <w:p>
+            <w:pPr>
+              <w:rPr>
+                <w:b/>
+                <w:bCs/>
+                <w:sz w:val="20"/>
+                <w:szCs w:val="20"/>
+              </w:rPr>
+            </w:pPr>
+            <w:r>
+              <w:rPr>
+                <w:b/>
+                <w:bCs/>
+                <w:sz w:val="20"/>
+                <w:szCs w:val="20"/>
+              </w:rPr>
+              <w:t>Fluxo de Exceção (1)</w:t>
+            </w:r>
+          </w:p>
+          <w:p>
+            <w:pPr>
+              <w:rPr>
+                <w:b/>
+                <w:bCs/>
+                <w:sz w:val="20"/>
+                <w:szCs w:val="20"/>
+              </w:rPr>
+            </w:pPr>
+            <w:r>
+              <w:rPr>
+                <w:b/>
+                <w:bCs/>
+                <w:sz w:val="20"/>
+                <w:szCs w:val="20"/>
+              </w:rPr>
+              <w:t xml:space="preserve">[O gerente não conseguiu fazer login no sistema] (passo </w:t>
+            </w:r>
+            <w:r>
+              <w:rPr>
+                <w:b/>
+                <w:bCs/>
+                <w:sz w:val="20"/>
+                <w:szCs w:val="20"/>
+              </w:rPr>
+              <w:t>2</w:t>
+            </w:r>
+            <w:r>
+              <w:rPr>
+                <w:b/>
+                <w:bCs/>
+                <w:sz w:val="20"/>
+                <w:szCs w:val="20"/>
+              </w:rPr>
+              <w:t>)</w:t>
             </w:r>
           </w:p>
         </w:tc>
@@ -4599,48 +4825,79 @@
           </w:tcPr>
           <w:p>
             <w:pPr>
-              <w:rPr>
-                <w:sz w:val="20"/>
-                <w:szCs w:val="20"/>
-              </w:rPr>
-            </w:pPr>
-            <w:r>
-              <w:rPr>
-                <w:sz w:val="20"/>
-                <w:szCs w:val="20"/>
-              </w:rPr>
-              <w:t>3.1) O sistema verifica que o cliente ou veículo ou até mesmo ambos, não estão registados no sistema.</w:t>
-            </w:r>
-          </w:p>
-          <w:p>
-            <w:pPr>
-              <w:rPr>
-                <w:sz w:val="20"/>
-                <w:szCs w:val="20"/>
-              </w:rPr>
-            </w:pPr>
-            <w:r>
-              <w:rPr>
-                <w:sz w:val="20"/>
-                <w:szCs w:val="20"/>
-              </w:rPr>
-              <w:t>3.2) O gerente efetua o registo rápido na estação dos dados em falta.</w:t>
-            </w:r>
-          </w:p>
-          <w:p>
-            <w:pPr>
-              <w:rPr>
-                <w:sz w:val="20"/>
-                <w:szCs w:val="20"/>
-              </w:rPr>
-            </w:pPr>
-            <w:r>
-              <w:rPr>
-                <w:sz w:val="20"/>
-                <w:szCs w:val="20"/>
-              </w:rPr>
-              <w:t>3.3) O sistema aceita as informações inseridas.</w:t>
-            </w:r>
+              <w:pStyle w:val="PargrafodaLista"/>
+              <w:numPr>
+                <w:ilvl w:val="1"/>
+                <w:numId w:val="4"/>
+              </w:numPr>
+              <w:rPr>
+                <w:sz w:val="20"/>
+                <w:szCs w:val="20"/>
+              </w:rPr>
+            </w:pPr>
+            <w:r>
+              <w:rPr>
+                <w:sz w:val="20"/>
+                <w:szCs w:val="20"/>
+              </w:rPr>
+              <w:t>O login do gerente falhou.</w:t>
+            </w:r>
+          </w:p>
+          <w:p>
+            <w:pPr>
+              <w:pStyle w:val="PargrafodaLista"/>
+              <w:numPr>
+                <w:ilvl w:val="1"/>
+                <w:numId w:val="4"/>
+              </w:numPr>
+              <w:rPr>
+                <w:sz w:val="20"/>
+                <w:szCs w:val="20"/>
+              </w:rPr>
+            </w:pPr>
+            <w:r>
+              <w:rPr>
+                <w:sz w:val="20"/>
+                <w:szCs w:val="20"/>
+              </w:rPr>
+              <w:t xml:space="preserve">O </w:t>
+            </w:r>
+            <w:r>
+              <w:rPr>
+                <w:sz w:val="20"/>
+                <w:szCs w:val="20"/>
+              </w:rPr>
+              <w:t xml:space="preserve"> </w:t>
+            </w:r>
+            <w:r>
+              <w:rPr>
+                <w:sz w:val="20"/>
+                <w:szCs w:val="20"/>
+              </w:rPr>
+              <w:t xml:space="preserve">gerente não conseguiu marcar o </w:t>
+            </w:r>
+            <w:r>
+              <w:rPr>
+                <w:sz w:val="20"/>
+                <w:szCs w:val="20"/>
+              </w:rPr>
+              <w:t>serviço</w:t>
+            </w:r>
+            <w:r>
+              <w:rPr>
+                <w:sz w:val="20"/>
+                <w:szCs w:val="20"/>
+              </w:rPr>
+              <w:t>.</w:t>
+            </w:r>
+          </w:p>
+          <w:p>
+            <w:pPr>
+              <w:rPr>
+                <w:sz w:val="20"/>
+                <w:szCs w:val="20"/>
+              </w:rPr>
+            </w:pPr>
           </w:p>
         </w:tc>
       </w:tr>
@@ -4678,7 +4935,7 @@
                 <w:sz w:val="20"/>
                 <w:szCs w:val="20"/>
               </w:rPr>
-              <w:t>1</w:t>
+              <w:t>2</w:t>
             </w:r>
             <w:r>
               <w:rPr>
@@ -4706,7 +4963,25 @@
                 <w:sz w:val="20"/>
                 <w:szCs w:val="20"/>
               </w:rPr>
-              <w:t>[O gerente não conseguiu fazer login no sistema] (passo 1)</w:t>
+              <w:t xml:space="preserve">[O cliente ou o veículo não estão registados no sistema] (passo </w:t>
+            </w:r>
+            <w:r>
+              <w:rPr>
+                <w:b/>
+                <w:bCs/>
+                <w:sz w:val="20"/>
+                <w:szCs w:val="20"/>
+              </w:rPr>
+              <w:t>4</w:t>
+            </w:r>
+            <w:r>
+              <w:rPr>
+                <w:b/>
+                <w:bCs/>
+                <w:sz w:val="20"/>
+                <w:szCs w:val="20"/>
+              </w:rPr>
+              <w:t>)</w:t>
             </w:r>
           </w:p>
         </w:tc>
@@ -4717,36 +4992,46 @@
           </w:tcPr>
           <w:p>
             <w:pPr>
-              <w:pStyle w:val="PargrafodaLista"/>
-              <w:numPr>
-                <w:ilvl w:val="1"/>
-                <w:numId w:val="2"/>
-              </w:numPr>
-              <w:rPr>
-                <w:sz w:val="20"/>
-                <w:szCs w:val="20"/>
-              </w:rPr>
-            </w:pPr>
-            <w:r>
-              <w:rPr>
-                <w:sz w:val="20"/>
-                <w:szCs w:val="20"/>
-              </w:rPr>
-              <w:t xml:space="preserve">O login do </w:t>
-            </w:r>
-            <w:r>
-              <w:rPr>
-                <w:sz w:val="20"/>
-                <w:szCs w:val="20"/>
-              </w:rPr>
-              <w:t>gerente</w:t>
-            </w:r>
-            <w:r>
-              <w:rPr>
-                <w:sz w:val="20"/>
-                <w:szCs w:val="20"/>
-              </w:rPr>
-              <w:t xml:space="preserve"> falhou.</w:t>
+              <w:rPr>
+                <w:sz w:val="20"/>
+                <w:szCs w:val="20"/>
+              </w:rPr>
+            </w:pPr>
+            <w:r>
+              <w:rPr>
+                <w:sz w:val="20"/>
+                <w:szCs w:val="20"/>
+              </w:rPr>
+              <w:t>4.1) O sistema verifica que o cliente ou veículo ou até mesmo ambos, não estão registados no sistema.</w:t>
+            </w:r>
+          </w:p>
+          <w:p>
+            <w:pPr>
+              <w:rPr>
+                <w:sz w:val="20"/>
+                <w:szCs w:val="20"/>
+              </w:rPr>
+            </w:pPr>
+            <w:r>
+              <w:rPr>
+                <w:sz w:val="20"/>
+                <w:szCs w:val="20"/>
+              </w:rPr>
+              <w:t xml:space="preserve">4.2) O sistema cancela a marcação de </w:t>
+            </w:r>
+            <w:r>
+              <w:rPr>
+                <w:sz w:val="20"/>
+                <w:szCs w:val="20"/>
+              </w:rPr>
+              <w:t>serviço</w:t>
+            </w:r>
+            <w:r>
+              <w:rPr>
+                <w:sz w:val="20"/>
+                <w:szCs w:val="20"/>
+              </w:rPr>
+              <w:t>.</w:t>
             </w:r>
           </w:p>
           <w:p>
@@ -5160,22 +5445,36 @@
                 <w:sz w:val="20"/>
                 <w:szCs w:val="20"/>
               </w:rPr>
-              <w:t>1) O  mecânico abre o sistema e seleciona a opção à qual corresponde o seu login</w:t>
-            </w:r>
-          </w:p>
-          <w:p>
-            <w:pPr>
-              <w:rPr>
-                <w:sz w:val="20"/>
-                <w:szCs w:val="20"/>
-              </w:rPr>
-            </w:pPr>
-            <w:r>
-              <w:rPr>
-                <w:sz w:val="20"/>
-                <w:szCs w:val="20"/>
-              </w:rPr>
-              <w:t>2) O sistema exibe o login e solicita as credenciais de autenticação, o nº do seu cartão de funcionário.</w:t>
+              <w:t xml:space="preserve">1) O  mecânico abre o sistema e seleciona a opção </w:t>
+            </w:r>
+            <w:r>
+              <w:rPr>
+                <w:sz w:val="20"/>
+                <w:szCs w:val="20"/>
+              </w:rPr>
+              <w:t xml:space="preserve">de </w:t>
+            </w:r>
+            <w:r>
+              <w:rPr>
+                <w:sz w:val="20"/>
+                <w:szCs w:val="20"/>
+              </w:rPr>
+              <w:t>login</w:t>
+            </w:r>
+          </w:p>
+          <w:p>
+            <w:pPr>
+              <w:rPr>
+                <w:sz w:val="20"/>
+                <w:szCs w:val="20"/>
+              </w:rPr>
+            </w:pPr>
+            <w:r>
+              <w:rPr>
+                <w:sz w:val="20"/>
+                <w:szCs w:val="20"/>
+              </w:rPr>
+              <w:t>2) O sistema solicita as credenciais de autenticação, o nº do seu cartão de funcionário.</w:t>
             </w:r>
           </w:p>
           <w:p>
@@ -5205,7 +5504,7 @@
                 <w:sz w:val="20"/>
                 <w:szCs w:val="20"/>
               </w:rPr>
-              <w:t>4) O sistema aceita as credenciais fornecidas pelo  mecânico .</w:t>
+              <w:t>4) O sistema aceita as credenciais fornecidas pelo mecânico.</w:t>
             </w:r>
           </w:p>
           <w:p>
@@ -5853,7 +6152,21 @@
                 <w:sz w:val="20"/>
                 <w:szCs w:val="20"/>
               </w:rPr>
-              <w:t>6) O  mecânico executa um serviço a um veículo, e no fim deste, indica que foi concluído com sucesso e atualiza a ficha do veículo.</w:t>
+              <w:t>6) O  mecânico executa um serviço a um veículo, e no fim deste, indica que foi concluído com sucesso e</w:t>
+            </w:r>
+            <w:r>
+              <w:rPr>
+                <w:sz w:val="20"/>
+                <w:szCs w:val="20"/>
+              </w:rPr>
+              <w:t xml:space="preserve"> o sistema</w:t>
+            </w:r>
+            <w:r>
+              <w:rPr>
+                <w:sz w:val="20"/>
+                <w:szCs w:val="20"/>
+              </w:rPr>
+              <w:t xml:space="preserve"> atualiza a ficha do veículo.</w:t>
             </w:r>
           </w:p>
           <w:p>
@@ -5913,7 +6226,7 @@
                 <w:sz w:val="20"/>
                 <w:szCs w:val="20"/>
               </w:rPr>
-              <w:t>10) O sistema regista a hora de fim de turno do mecânico .</w:t>
+              <w:t>10) O sistema regista a hora de fim de turno do mecânico.</w:t>
             </w:r>
           </w:p>
         </w:tc>
@@ -6557,22 +6870,50 @@
                 <w:sz w:val="20"/>
                 <w:szCs w:val="20"/>
               </w:rPr>
-              <w:t>7) O mecânico dá como terminado o fim do serviço e atualiza a ficha do veículo, informando se o veículo necessita de algo mais ou não e marcando o serviço como feito.</w:t>
-            </w:r>
-          </w:p>
-          <w:p>
-            <w:pPr>
-              <w:rPr>
-                <w:sz w:val="20"/>
-                <w:szCs w:val="20"/>
-              </w:rPr>
-            </w:pPr>
-            <w:r>
-              <w:rPr>
-                <w:sz w:val="20"/>
-                <w:szCs w:val="20"/>
-              </w:rPr>
-              <w:t>8) O sistema recolhe todos os dados e dá como concluído o serviço, recolhendo a hora de fim de serviço.</w:t>
+              <w:t xml:space="preserve">7) O mecânico dá como terminado o fim do serviço e </w:t>
+            </w:r>
+            <w:r>
+              <w:rPr>
+                <w:sz w:val="20"/>
+                <w:szCs w:val="20"/>
+              </w:rPr>
+              <w:t>o sistema</w:t>
+            </w:r>
+            <w:r>
+              <w:rPr>
+                <w:sz w:val="20"/>
+                <w:szCs w:val="20"/>
+              </w:rPr>
+              <w:t>atualiza a ficha do veículo, informando se o veículo necessita de algo mais ou não e marcando o serviço como feito.</w:t>
+            </w:r>
+          </w:p>
+          <w:p>
+            <w:pPr>
+              <w:rPr>
+                <w:sz w:val="20"/>
+                <w:szCs w:val="20"/>
+              </w:rPr>
+            </w:pPr>
+            <w:r>
+              <w:rPr>
+                <w:sz w:val="20"/>
+                <w:szCs w:val="20"/>
+              </w:rPr>
+              <w:t xml:space="preserve">8) O sistema recolhe todos os dados e dá como concluído o serviço, </w:t>
+            </w:r>
+            <w:r>
+              <w:rPr>
+                <w:sz w:val="20"/>
+                <w:szCs w:val="20"/>
+              </w:rPr>
+              <w:t>assinala</w:t>
+            </w:r>
+            <w:r>
+              <w:rPr>
+                <w:sz w:val="20"/>
+                <w:szCs w:val="20"/>
+              </w:rPr>
+              <w:t xml:space="preserve"> a hora de fim de serviço.</w:t>
             </w:r>
           </w:p>
           <w:p>
@@ -7271,37 +7612,93 @@
                 <w:sz w:val="20"/>
                 <w:szCs w:val="20"/>
               </w:rPr>
-              <w:t>3) O mecânico verificou a lista de serviços que tem de efetuar na oficina.</w:t>
-            </w:r>
-          </w:p>
-          <w:p>
-            <w:pPr>
-              <w:rPr>
-                <w:sz w:val="20"/>
-                <w:szCs w:val="20"/>
-              </w:rPr>
-            </w:pPr>
-            <w:r>
-              <w:rPr>
-                <w:sz w:val="20"/>
-                <w:szCs w:val="20"/>
-              </w:rPr>
-              <w:t>4) O sistema apresenta a lista de serviços agendados, com os seus detalhes.</w:t>
-            </w:r>
-          </w:p>
-          <w:p>
-            <w:pPr>
-              <w:rPr>
-                <w:sz w:val="20"/>
-                <w:szCs w:val="20"/>
-              </w:rPr>
-            </w:pPr>
-            <w:r>
-              <w:rPr>
-                <w:sz w:val="20"/>
-                <w:szCs w:val="20"/>
-              </w:rPr>
-              <w:t>5) O mecânico seleciona o serviço que vêm na ordem de agendamento, que acaba por ser um check-up, e inicia a sua execução.</w:t>
+              <w:t xml:space="preserve">3) O mecânico verificou a lista de </w:t>
+            </w:r>
+            <w:r>
+              <w:rPr>
+                <w:sz w:val="20"/>
+                <w:szCs w:val="20"/>
+              </w:rPr>
+              <w:t>check-ups</w:t>
+            </w:r>
+            <w:r>
+              <w:rPr>
+                <w:sz w:val="20"/>
+                <w:szCs w:val="20"/>
+              </w:rPr>
+              <w:t xml:space="preserve"> que tem de efetuar na oficina.</w:t>
+            </w:r>
+          </w:p>
+          <w:p>
+            <w:pPr>
+              <w:rPr>
+                <w:sz w:val="20"/>
+                <w:szCs w:val="20"/>
+              </w:rPr>
+            </w:pPr>
+            <w:r>
+              <w:rPr>
+                <w:sz w:val="20"/>
+                <w:szCs w:val="20"/>
+              </w:rPr>
+              <w:t xml:space="preserve">4) O sistema apresenta a lista de </w:t>
+            </w:r>
+            <w:r>
+              <w:rPr>
+                <w:sz w:val="20"/>
+                <w:szCs w:val="20"/>
+              </w:rPr>
+              <w:t>check-ups</w:t>
+            </w:r>
+            <w:r>
+              <w:rPr>
+                <w:sz w:val="20"/>
+                <w:szCs w:val="20"/>
+              </w:rPr>
+              <w:t xml:space="preserve"> agendados, com os seus detalhes.</w:t>
+            </w:r>
+          </w:p>
+          <w:p>
+            <w:pPr>
+              <w:rPr>
+                <w:sz w:val="20"/>
+                <w:szCs w:val="20"/>
+              </w:rPr>
+            </w:pPr>
+            <w:r>
+              <w:rPr>
+                <w:sz w:val="20"/>
+                <w:szCs w:val="20"/>
+              </w:rPr>
+              <w:t xml:space="preserve">5) O mecânico seleciona o </w:t>
+            </w:r>
+            <w:r>
+              <w:rPr>
+                <w:sz w:val="20"/>
+                <w:szCs w:val="20"/>
+              </w:rPr>
+              <w:t>check-up</w:t>
+            </w:r>
+            <w:r>
+              <w:rPr>
+                <w:sz w:val="20"/>
+                <w:szCs w:val="20"/>
+              </w:rPr>
+              <w:t xml:space="preserve"> que vêm na ordem de agendamento</w:t>
+            </w:r>
+            <w:r>
+              <w:rPr>
+                <w:sz w:val="20"/>
+                <w:szCs w:val="20"/>
+              </w:rPr>
+              <w:t xml:space="preserve"> </w:t>
+            </w:r>
+            <w:r>
+              <w:rPr>
+                <w:sz w:val="20"/>
+                <w:szCs w:val="20"/>
+              </w:rPr>
+              <w:t>e inicia a sua execução.</w:t>
             </w:r>
           </w:p>
           <w:p>
@@ -7331,7 +7728,21 @@
                 <w:sz w:val="20"/>
                 <w:szCs w:val="20"/>
               </w:rPr>
-              <w:t>7) O mecânico dá como terminado o fim do check-up e atualiza a ficha do veículo, informando se o veículo necessita de algum serviço ou não e marcando o check-up como feito.</w:t>
+              <w:t xml:space="preserve">7) O mecânico dá como terminado o fim do check-up e </w:t>
+            </w:r>
+            <w:r>
+              <w:rPr>
+                <w:sz w:val="20"/>
+                <w:szCs w:val="20"/>
+              </w:rPr>
+              <w:t xml:space="preserve">o sistema </w:t>
+            </w:r>
+            <w:r>
+              <w:rPr>
+                <w:sz w:val="20"/>
+                <w:szCs w:val="20"/>
+              </w:rPr>
+              <w:t>atualiza a ficha do veículo, informando se o veículo necessita de algum serviço ou não e marcando o check-up como feito.</w:t>
             </w:r>
           </w:p>
           <w:p>
@@ -7732,6 +8143,232 @@
     </w:lvl>
   </w:abstractNum>
   <w:abstractNum w:abstractNumId="1" w15:restartNumberingAfterBreak="0">
+    <w:nsid w:val="4F2D3CD8"/>
+    <w:multiLevelType w:val="multilevel"/>
+    <w:tmpl w:val="CD76BA00"/>
+    <w:lvl w:ilvl="0">
+      <w:start w:val="2"/>
+      <w:numFmt w:val="decimal"/>
+      <w:lvlText w:val="%1."/>
+      <w:lvlJc w:val="left"/>
+      <w:pPr>
+        <w:ind w:left="360" w:hanging="360"/>
+      </w:pPr>
+      <w:rPr>
+        <w:rFonts w:hint="default"/>
+      </w:rPr>
+    </w:lvl>
+    <w:lvl w:ilvl="1">
+      <w:start w:val="1"/>
+      <w:numFmt w:val="decimal"/>
+      <w:lvlText w:val="%1.%2)"/>
+      <w:lvlJc w:val="left"/>
+      <w:pPr>
+        <w:ind w:left="360" w:hanging="360"/>
+      </w:pPr>
+      <w:rPr>
+        <w:rFonts w:hint="default"/>
+      </w:rPr>
+    </w:lvl>
+    <w:lvl w:ilvl="2">
+      <w:start w:val="1"/>
+      <w:numFmt w:val="decimal"/>
+      <w:lvlText w:val="%1.%2)%3."/>
+      <w:lvlJc w:val="left"/>
+      <w:pPr>
+        <w:ind w:left="720" w:hanging="720"/>
+      </w:pPr>
+      <w:rPr>
+        <w:rFonts w:hint="default"/>
+      </w:rPr>
+    </w:lvl>
+    <w:lvl w:ilvl="3">
+      <w:start w:val="1"/>
+      <w:numFmt w:val="decimal"/>
+      <w:lvlText w:val="%1.%2)%3.%4."/>
+      <w:lvlJc w:val="left"/>
+      <w:pPr>
+        <w:ind w:left="720" w:hanging="720"/>
+      </w:pPr>
+      <w:rPr>
+        <w:rFonts w:hint="default"/>
+      </w:rPr>
+    </w:lvl>
+    <w:lvl w:ilvl="4">
+      <w:start w:val="1"/>
+      <w:numFmt w:val="decimal"/>
+      <w:lvlText w:val="%1.%2)%3.%4.%5."/>
+      <w:lvlJc w:val="left"/>
+      <w:pPr>
+        <w:ind w:left="1080" w:hanging="1080"/>
+      </w:pPr>
+      <w:rPr>
+        <w:rFonts w:hint="default"/>
+      </w:rPr>
+    </w:lvl>
+    <w:lvl w:ilvl="5">
+      <w:start w:val="1"/>
+      <w:numFmt w:val="decimal"/>
+      <w:lvlText w:val="%1.%2)%3.%4.%5.%6."/>
+      <w:lvlJc w:val="left"/>
+      <w:pPr>
+        <w:ind w:left="1080" w:hanging="1080"/>
+      </w:pPr>
+      <w:rPr>
+        <w:rFonts w:hint="default"/>
+      </w:rPr>
+    </w:lvl>
+    <w:lvl w:ilvl="6">
+      <w:start w:val="1"/>
+      <w:numFmt w:val="decimal"/>
+      <w:lvlText w:val="%1.%2)%3.%4.%5.%6.%7."/>
+      <w:lvlJc w:val="left"/>
+      <w:pPr>
+        <w:ind w:left="1080" w:hanging="1080"/>
+      </w:pPr>
+      <w:rPr>
+        <w:rFonts w:hint="default"/>
+      </w:rPr>
+    </w:lvl>
+    <w:lvl w:ilvl="7">
+      <w:start w:val="1"/>
+      <w:numFmt w:val="decimal"/>
+      <w:lvlText w:val="%1.%2)%3.%4.%5.%6.%7.%8."/>
+      <w:lvlJc w:val="left"/>
+      <w:pPr>
+        <w:ind w:left="1440" w:hanging="1440"/>
+      </w:pPr>
+      <w:rPr>
+        <w:rFonts w:hint="default"/>
+      </w:rPr>
+    </w:lvl>
+    <w:lvl w:ilvl="8">
+      <w:start w:val="1"/>
+      <w:numFmt w:val="decimal"/>
+      <w:lvlText w:val="%1.%2)%3.%4.%5.%6.%7.%8.%9."/>
+      <w:lvlJc w:val="left"/>
+      <w:pPr>
+        <w:ind w:left="1440" w:hanging="1440"/>
+      </w:pPr>
+      <w:rPr>
+        <w:rFonts w:hint="default"/>
+      </w:rPr>
+    </w:lvl>
+  </w:abstractNum>
+  <w:abstractNum w:abstractNumId="2" w15:restartNumberingAfterBreak="0">
+    <w:nsid w:val="672C458B"/>
+    <w:multiLevelType w:val="multilevel"/>
+    <w:tmpl w:val="2CD43384"/>
+    <w:lvl w:ilvl="0">
+      <w:start w:val="2"/>
+      <w:numFmt w:val="decimal"/>
+      <w:lvlText w:val="%1."/>
+      <w:lvlJc w:val="left"/>
+      <w:pPr>
+        <w:ind w:left="360" w:hanging="360"/>
+      </w:pPr>
+      <w:rPr>
+        <w:rFonts w:hint="default"/>
+      </w:rPr>
+    </w:lvl>
+    <w:lvl w:ilvl="1">
+      <w:start w:val="1"/>
+      <w:numFmt w:val="decimal"/>
+      <w:lvlText w:val="%1.%2)"/>
+      <w:lvlJc w:val="left"/>
+      <w:pPr>
+        <w:ind w:left="360" w:hanging="360"/>
+      </w:pPr>
+      <w:rPr>
+        <w:rFonts w:hint="default"/>
+      </w:rPr>
+    </w:lvl>
+    <w:lvl w:ilvl="2">
+      <w:start w:val="1"/>
+      <w:numFmt w:val="decimal"/>
+      <w:lvlText w:val="%1.%2)%3."/>
+      <w:lvlJc w:val="left"/>
+      <w:pPr>
+        <w:ind w:left="720" w:hanging="720"/>
+      </w:pPr>
+      <w:rPr>
+        <w:rFonts w:hint="default"/>
+      </w:rPr>
+    </w:lvl>
+    <w:lvl w:ilvl="3">
+      <w:start w:val="1"/>
+      <w:numFmt w:val="decimal"/>
+      <w:lvlText w:val="%1.%2)%3.%4."/>
+      <w:lvlJc w:val="left"/>
+      <w:pPr>
+        <w:ind w:left="720" w:hanging="720"/>
+      </w:pPr>
+      <w:rPr>
+        <w:rFonts w:hint="default"/>
+      </w:rPr>
+    </w:lvl>
+    <w:lvl w:ilvl="4">
+      <w:start w:val="1"/>
+      <w:numFmt w:val="decimal"/>
+      <w:lvlText w:val="%1.%2)%3.%4.%5."/>
+      <w:lvlJc w:val="left"/>
+      <w:pPr>
+        <w:ind w:left="1080" w:hanging="1080"/>
+      </w:pPr>
+      <w:rPr>
+        <w:rFonts w:hint="default"/>
+      </w:rPr>
+    </w:lvl>
+    <w:lvl w:ilvl="5">
+      <w:start w:val="1"/>
+      <w:numFmt w:val="decimal"/>
+      <w:lvlText w:val="%1.%2)%3.%4.%5.%6."/>
+      <w:lvlJc w:val="left"/>
+      <w:pPr>
+        <w:ind w:left="1080" w:hanging="1080"/>
+      </w:pPr>
+      <w:rPr>
+        <w:rFonts w:hint="default"/>
+      </w:rPr>
+    </w:lvl>
+    <w:lvl w:ilvl="6">
+      <w:start w:val="1"/>
+      <w:numFmt w:val="decimal"/>
+      <w:lvlText w:val="%1.%2)%3.%4.%5.%6.%7."/>
+      <w:lvlJc w:val="left"/>
+      <w:pPr>
+        <w:ind w:left="1080" w:hanging="1080"/>
+      </w:pPr>
+      <w:rPr>
+        <w:rFonts w:hint="default"/>
+      </w:rPr>
+    </w:lvl>
+    <w:lvl w:ilvl="7">
+      <w:start w:val="1"/>
+      <w:numFmt w:val="decimal"/>
+      <w:lvlText w:val="%1.%2)%3.%4.%5.%6.%7.%8."/>
+      <w:lvlJc w:val="left"/>
+      <w:pPr>
+        <w:ind w:left="1440" w:hanging="1440"/>
+      </w:pPr>
+      <w:rPr>
+        <w:rFonts w:hint="default"/>
+      </w:rPr>
+    </w:lvl>
+    <w:lvl w:ilvl="8">
+      <w:start w:val="1"/>
+      <w:numFmt w:val="decimal"/>
+      <w:lvlText w:val="%1.%2)%3.%4.%5.%6.%7.%8.%9."/>
+      <w:lvlJc w:val="left"/>
+      <w:pPr>
+        <w:ind w:left="1440" w:hanging="1440"/>
+      </w:pPr>
+      <w:rPr>
+        <w:rFonts w:hint="default"/>
+      </w:rPr>
+    </w:lvl>
+  </w:abstractNum>
+  <w:abstractNum w:abstractNumId="3" w15:restartNumberingAfterBreak="0">
     <w:nsid w:val="67323DDB"/>
     <w:multiLevelType w:val="multilevel"/>
     <w:tmpl w:val="71F4F8EC"/>
@@ -7845,10 +8482,16 @@
     </w:lvl>
   </w:abstractNum>
   <w:num w:numId="1" w16cid:durableId="252713824">
-    <w:abstractNumId w:val="1"/>
+    <w:abstractNumId w:val="3"/>
   </w:num>
   <w:num w:numId="2" w16cid:durableId="2057731481">
     <w:abstractNumId w:val="0"/>
+  </w:num>
+  <w:num w:numId="3" w16cid:durableId="258493589">
+    <w:abstractNumId w:val="1"/>
+  </w:num>
+  <w:num w:numId="4" w16cid:durableId="1844783351">
+    <w:abstractNumId w:val="2"/>
   </w:num>
 </w:numbering>
 </file>
@@ -8253,6 +8896,7 @@
   <w:style w:type="paragraph" w:default="1" w:styleId="Normal">
     <w:name w:val="Normal"/>
     <w:qFormat/>
+    <w:rsid w:val="006A51F1"/>
   </w:style>
   <w:style w:type="character" w:default="1" w:styleId="Tipodeletrapredefinidodopargrafo">
     <w:name w:val="Default Paragraph Font"/>

</xml_diff>

<commit_message>
Diagramas de Sequência feitos
</commit_message>
<xml_diff>
--- a/docs/USE CASES.docx
+++ b/docs/USE CASES.docx
@@ -1621,7 +1621,23 @@
                 <w:sz w:val="20"/>
                 <w:szCs w:val="20"/>
               </w:rPr>
-              <w:t>3) O administrador seleciona a opção de criar novo registo de um mecânico</w:t>
+              <w:t xml:space="preserve">3) O administrador seleciona a opção de </w:t>
+            </w:r>
+            <w:proofErr w:type="gramStart"/>
+            <w:r>
+              <w:rPr>
+                <w:sz w:val="20"/>
+                <w:szCs w:val="20"/>
+              </w:rPr>
+              <w:t>criar novo</w:t>
+            </w:r>
+            <w:proofErr w:type="gramEnd"/>
+            <w:r>
+              <w:rPr>
+                <w:sz w:val="20"/>
+                <w:szCs w:val="20"/>
+              </w:rPr>
+              <w:t xml:space="preserve"> registo de um mecânico</w:t>
             </w:r>
           </w:p>
           <w:p>
@@ -3718,7 +3734,21 @@
                 <w:sz w:val="20"/>
                 <w:szCs w:val="20"/>
               </w:rPr>
-              <w:t>5) O gerente seleciona o opção de agendar check-up, como pedido pelo cliente.</w:t>
+              <w:t xml:space="preserve">5) O gerente seleciona </w:t>
+            </w:r>
+            <w:r>
+              <w:rPr>
+                <w:sz w:val="20"/>
+                <w:szCs w:val="20"/>
+              </w:rPr>
+              <w:t>a</w:t>
+            </w:r>
+            <w:r>
+              <w:rPr>
+                <w:sz w:val="20"/>
+                <w:szCs w:val="20"/>
+              </w:rPr>
+              <w:t xml:space="preserve"> opção de agendar check-up, como pedido pelo cliente.</w:t>
             </w:r>
           </w:p>
           <w:p>
@@ -3799,28 +3829,7 @@
                 <w:sz w:val="20"/>
                 <w:szCs w:val="20"/>
               </w:rPr>
-              <w:t>9</w:t>
-            </w:r>
-            <w:r>
-              <w:rPr>
-                <w:sz w:val="20"/>
-                <w:szCs w:val="20"/>
-              </w:rPr>
-              <w:t xml:space="preserve">) O </w:t>
-            </w:r>
-            <w:r>
-              <w:rPr>
-                <w:sz w:val="20"/>
-                <w:szCs w:val="20"/>
-              </w:rPr>
-              <w:t>sistema</w:t>
-            </w:r>
-            <w:r>
-              <w:rPr>
-                <w:sz w:val="20"/>
-                <w:szCs w:val="20"/>
-              </w:rPr>
-              <w:t xml:space="preserve"> atualiza a ficha de veículo com um novo check-up por fazer onde vão estar todas as informações sobre este.</w:t>
+              <w:t>9) O sistema atualiza a ficha de veículo com um novo check-up por fazer onde vão estar todas as informações sobre este.</w:t>
             </w:r>
           </w:p>
           <w:p>
@@ -4058,14 +4067,7 @@
                 <w:sz w:val="20"/>
                 <w:szCs w:val="20"/>
               </w:rPr>
-              <w:t xml:space="preserve">4.2) </w:t>
-            </w:r>
-            <w:r>
-              <w:rPr>
-                <w:sz w:val="20"/>
-                <w:szCs w:val="20"/>
-              </w:rPr>
-              <w:t>O sistema cancela a marcação de check-up.</w:t>
+              <w:t>4.2) O sistema cancela a marcação de check-up.</w:t>
             </w:r>
           </w:p>
           <w:p>
@@ -4595,7 +4597,23 @@
                 <w:sz w:val="20"/>
                 <w:szCs w:val="20"/>
               </w:rPr>
-              <w:t>5) O gerente seleciona o opção de agendar serviço, como pedido pelo cliente.</w:t>
+              <w:t xml:space="preserve">5) O gerente seleciona </w:t>
+            </w:r>
+            <w:proofErr w:type="gramStart"/>
+            <w:r>
+              <w:rPr>
+                <w:sz w:val="20"/>
+                <w:szCs w:val="20"/>
+              </w:rPr>
+              <w:t>o opção</w:t>
+            </w:r>
+            <w:proofErr w:type="gramEnd"/>
+            <w:r>
+              <w:rPr>
+                <w:sz w:val="20"/>
+                <w:szCs w:val="20"/>
+              </w:rPr>
+              <w:t xml:space="preserve"> de agendar serviço, como pedido pelo cliente.</w:t>
             </w:r>
           </w:p>
           <w:p>
@@ -4646,21 +4664,7 @@
                 <w:sz w:val="20"/>
                 <w:szCs w:val="20"/>
               </w:rPr>
-              <w:t xml:space="preserve"> </w:t>
-            </w:r>
-            <w:r>
-              <w:rPr>
-                <w:sz w:val="20"/>
-                <w:szCs w:val="20"/>
-              </w:rPr>
-              <w:t>O gerente começa agora a inserir os dados necessários para se completar a marcação</w:t>
-            </w:r>
-            <w:r>
-              <w:rPr>
-                <w:sz w:val="20"/>
-                <w:szCs w:val="20"/>
-              </w:rPr>
-              <w:t>.</w:t>
+              <w:t xml:space="preserve"> O gerente começa agora a inserir os dados necessários para se completar a marcação.</w:t>
             </w:r>
           </w:p>
           <w:p>
@@ -4697,28 +4701,7 @@
                 <w:sz w:val="20"/>
                 <w:szCs w:val="20"/>
               </w:rPr>
-              <w:t>9</w:t>
-            </w:r>
-            <w:r>
-              <w:rPr>
-                <w:sz w:val="20"/>
-                <w:szCs w:val="20"/>
-              </w:rPr>
-              <w:t xml:space="preserve">)  O </w:t>
-            </w:r>
-            <w:r>
-              <w:rPr>
-                <w:sz w:val="20"/>
-                <w:szCs w:val="20"/>
-              </w:rPr>
-              <w:t>sistema</w:t>
-            </w:r>
-            <w:r>
-              <w:rPr>
-                <w:sz w:val="20"/>
-                <w:szCs w:val="20"/>
-              </w:rPr>
-              <w:t xml:space="preserve"> atualiza a ficha de veículo com o novo serviço por fazer onde vão estar todas as informações sobre este.</w:t>
+              <w:t>9)  O sistema atualiza a ficha de veículo com o novo serviço por fazer onde vão estar todas as informações sobre este.</w:t>
             </w:r>
           </w:p>
           <w:p>
@@ -4860,35 +4843,7 @@
                 <w:sz w:val="20"/>
                 <w:szCs w:val="20"/>
               </w:rPr>
-              <w:t xml:space="preserve">O </w:t>
-            </w:r>
-            <w:r>
-              <w:rPr>
-                <w:sz w:val="20"/>
-                <w:szCs w:val="20"/>
-              </w:rPr>
-              <w:t xml:space="preserve"> </w:t>
-            </w:r>
-            <w:r>
-              <w:rPr>
-                <w:sz w:val="20"/>
-                <w:szCs w:val="20"/>
-              </w:rPr>
-              <w:t xml:space="preserve">gerente não conseguiu marcar o </w:t>
-            </w:r>
-            <w:r>
-              <w:rPr>
-                <w:sz w:val="20"/>
-                <w:szCs w:val="20"/>
-              </w:rPr>
-              <w:t>serviço</w:t>
-            </w:r>
-            <w:r>
-              <w:rPr>
-                <w:sz w:val="20"/>
-                <w:szCs w:val="20"/>
-              </w:rPr>
-              <w:t>.</w:t>
+              <w:t>O  gerente não conseguiu marcar o serviço.</w:t>
             </w:r>
           </w:p>
           <w:p>
@@ -4926,25 +4881,7 @@
                 <w:sz w:val="20"/>
                 <w:szCs w:val="20"/>
               </w:rPr>
-              <w:t>Fluxo de Exceção (</w:t>
-            </w:r>
-            <w:r>
-              <w:rPr>
-                <w:b/>
-                <w:bCs/>
-                <w:sz w:val="20"/>
-                <w:szCs w:val="20"/>
-              </w:rPr>
-              <w:t>2</w:t>
-            </w:r>
-            <w:r>
-              <w:rPr>
-                <w:b/>
-                <w:bCs/>
-                <w:sz w:val="20"/>
-                <w:szCs w:val="20"/>
-              </w:rPr>
-              <w:t>)</w:t>
+              <w:t>Fluxo de Exceção (2)</w:t>
             </w:r>
           </w:p>
           <w:p>
@@ -5017,21 +4954,7 @@
                 <w:sz w:val="20"/>
                 <w:szCs w:val="20"/>
               </w:rPr>
-              <w:t xml:space="preserve">4.2) O sistema cancela a marcação de </w:t>
-            </w:r>
-            <w:r>
-              <w:rPr>
-                <w:sz w:val="20"/>
-                <w:szCs w:val="20"/>
-              </w:rPr>
-              <w:t>serviço</w:t>
-            </w:r>
-            <w:r>
-              <w:rPr>
-                <w:sz w:val="20"/>
-                <w:szCs w:val="20"/>
-              </w:rPr>
-              <w:t>.</w:t>
+              <w:t>4.2) O sistema cancela a marcação de serviço.</w:t>
             </w:r>
           </w:p>
           <w:p>
@@ -6877,14 +6800,30 @@
                 <w:sz w:val="20"/>
                 <w:szCs w:val="20"/>
               </w:rPr>
-              <w:t>o sistema</w:t>
-            </w:r>
-            <w:r>
-              <w:rPr>
-                <w:sz w:val="20"/>
-                <w:szCs w:val="20"/>
-              </w:rPr>
-              <w:t>atualiza a ficha do veículo, informando se o veículo necessita de algo mais ou não e marcando o serviço como feito.</w:t>
+              <w:t xml:space="preserve">o </w:t>
+            </w:r>
+            <w:proofErr w:type="spellStart"/>
+            <w:r>
+              <w:rPr>
+                <w:sz w:val="20"/>
+                <w:szCs w:val="20"/>
+              </w:rPr>
+              <w:t>sistema</w:t>
+            </w:r>
+            <w:r>
+              <w:rPr>
+                <w:sz w:val="20"/>
+                <w:szCs w:val="20"/>
+              </w:rPr>
+              <w:t>atualiza</w:t>
+            </w:r>
+            <w:proofErr w:type="spellEnd"/>
+            <w:r>
+              <w:rPr>
+                <w:sz w:val="20"/>
+                <w:szCs w:val="20"/>
+              </w:rPr>
+              <w:t xml:space="preserve"> a ficha do veículo, informando se o veículo necessita de algo mais ou não e marcando o serviço como feito.</w:t>
             </w:r>
           </w:p>
           <w:p>

</xml_diff>